<commit_message>
Removed old heading from HelloWorldExampleGuide.docx
</commit_message>
<xml_diff>
--- a/documentation/HelloWorldExampleGuide.docx
+++ b/documentation/HelloWorldExampleGuide.docx
@@ -4,17 +4,10 @@
   <w:body>
     <w:p>
       <w:pPr>
-        <w:pStyle w:val="Title"/>
-        <w:jc w:val="center"/>
-      </w:pPr>
-      <w:r>
-        <w:t>Language Processor &amp; Synthesizer (LAPS) Documentation</w:t>
-      </w:r>
-    </w:p>
-    <w:p>
-      <w:pPr>
         <w:pStyle w:val="Heading1"/>
       </w:pPr>
+      <w:bookmarkStart w:id="0" w:name="_GoBack"/>
+      <w:bookmarkEnd w:id="0"/>
       <w:r>
         <w:t>Getting Started</w:t>
       </w:r>
@@ -85,6 +78,9 @@
         <w:pStyle w:val="ListParagraph"/>
       </w:pPr>
       <w:r>
+        <w:rPr>
+          <w:noProof/>
+        </w:rPr>
         <w:drawing>
           <wp:inline distT="0" distB="0" distL="0" distR="0" wp14:anchorId="4E37A8AE" wp14:editId="484F0250">
             <wp:extent cx="4582164" cy="771633"/>
@@ -241,7 +237,23 @@
         </w:numPr>
       </w:pPr>
       <w:r>
-        <w:t>For Mac OS X and other Unix-like systems run “chmod a+x laps”</w:t>
+        <w:t>For Mac OS X and other Unix-like systems run “</w:t>
+      </w:r>
+      <w:proofErr w:type="spellStart"/>
+      <w:r>
+        <w:t>chmod</w:t>
+      </w:r>
+      <w:proofErr w:type="spellEnd"/>
+      <w:r>
+        <w:t xml:space="preserve"> </w:t>
+      </w:r>
+      <w:proofErr w:type="spellStart"/>
+      <w:r>
+        <w:t>a+x</w:t>
+      </w:r>
+      <w:proofErr w:type="spellEnd"/>
+      <w:r>
+        <w:t xml:space="preserve"> laps”</w:t>
       </w:r>
     </w:p>
     <w:p>
@@ -281,7 +293,15 @@
         </w:numPr>
       </w:pPr>
       <w:r>
-        <w:t xml:space="preserve">LAPS uses Java Annotations to </w:t>
+        <w:t xml:space="preserve">LAPS </w:t>
+      </w:r>
+      <w:proofErr w:type="gramStart"/>
+      <w:r>
+        <w:t>uses</w:t>
+      </w:r>
+      <w:proofErr w:type="gramEnd"/>
+      <w:r>
+        <w:t xml:space="preserve"> Java Annotations to </w:t>
       </w:r>
       <w:r>
         <w:t xml:space="preserve">under what your code means, but if LAPS can’t see your </w:t>
@@ -308,7 +328,15 @@
         </w:numPr>
       </w:pPr>
       <w:r>
-        <w:t xml:space="preserve">LAPS does </w:t>
+        <w:t xml:space="preserve">LAPS </w:t>
+      </w:r>
+      <w:proofErr w:type="gramStart"/>
+      <w:r>
+        <w:t>does</w:t>
+      </w:r>
+      <w:proofErr w:type="gramEnd"/>
+      <w:r>
+        <w:t xml:space="preserve"> </w:t>
       </w:r>
       <w:r>
         <w:t>NOT</w:t>
@@ -466,14 +494,11 @@
         </w:numPr>
       </w:pPr>
       <w:r>
-        <w:lastRenderedPageBreak/>
         <w:t>Add the “-parameter</w:t>
       </w:r>
       <w:r>
         <w:t>s</w:t>
       </w:r>
-      <w:bookmarkStart w:id="0" w:name="_GoBack"/>
-      <w:bookmarkEnd w:id="0"/>
       <w:r>
         <w:t xml:space="preserve">” compilation flag to </w:t>
       </w:r>
@@ -525,6 +550,7 @@
         <w:pStyle w:val="Heading2"/>
       </w:pPr>
       <w:r>
+        <w:lastRenderedPageBreak/>
         <w:t>Getting Down to Business</w:t>
       </w:r>
     </w:p>
@@ -567,6 +593,9 @@
         </w:numPr>
       </w:pPr>
       <w:r>
+        <w:rPr>
+          <w:noProof/>
+        </w:rPr>
         <w:drawing>
           <wp:anchor distT="0" distB="0" distL="114300" distR="114300" simplePos="0" relativeHeight="251668480" behindDoc="0" locked="0" layoutInCell="1" allowOverlap="1" wp14:anchorId="3CCFE614" wp14:editId="7AEA7FAA">
             <wp:simplePos x="0" y="0"/>
@@ -618,7 +647,15 @@
         </w:drawing>
       </w:r>
       <w:r>
-        <w:t>Annotate the class with @GrammarRule to indicate</w:t>
+        <w:t>Annotate the class with @</w:t>
+      </w:r>
+      <w:proofErr w:type="spellStart"/>
+      <w:r>
+        <w:t>GrammarRule</w:t>
+      </w:r>
+      <w:proofErr w:type="spellEnd"/>
+      <w:r>
+        <w:t xml:space="preserve"> to indicate</w:t>
       </w:r>
       <w:r>
         <w:t xml:space="preserve"> this class is a </w:t>
@@ -899,13 +936,7 @@
         <w:t xml:space="preserve"> that</w:t>
       </w:r>
       <w:r>
-        <w:t xml:space="preserve"> t</w:t>
-      </w:r>
-      <w:r>
-        <w:t xml:space="preserve">he names of these parameters </w:t>
-      </w:r>
-      <w:r>
-        <w:t>align with the defined fields (case-insensitive); this</w:t>
+        <w:t xml:space="preserve"> the names of these parameters align with the defined fields (case-insensitive); this</w:t>
       </w:r>
       <w:r>
         <w:t xml:space="preserve"> is how</w:t>
@@ -951,6 +982,9 @@
         </w:rPr>
       </w:pPr>
       <w:r>
+        <w:rPr>
+          <w:noProof/>
+        </w:rPr>
         <w:drawing>
           <wp:anchor distT="0" distB="0" distL="114300" distR="114300" simplePos="0" relativeHeight="251658240" behindDoc="0" locked="0" layoutInCell="1" allowOverlap="1" wp14:anchorId="42D6F1D5" wp14:editId="3589DCF1">
             <wp:simplePos x="0" y="0"/>
@@ -1037,7 +1071,15 @@
         <w:t>, you have a language</w:t>
       </w:r>
       <w:r>
-        <w:t xml:space="preserve"> which accepts the input string “helloworld” and that’s it</w:t>
+        <w:t xml:space="preserve"> which accepts the input string “</w:t>
+      </w:r>
+      <w:proofErr w:type="spellStart"/>
+      <w:r>
+        <w:t>helloworld</w:t>
+      </w:r>
+      <w:proofErr w:type="spellEnd"/>
+      <w:r>
+        <w:t>” and that’s it</w:t>
       </w:r>
     </w:p>
     <w:p>
@@ -1201,7 +1243,15 @@
         </w:numPr>
       </w:pPr>
       <w:r>
-        <w:t>LAPS has 3 annotations</w:t>
+        <w:t xml:space="preserve">LAPS </w:t>
+      </w:r>
+      <w:proofErr w:type="gramStart"/>
+      <w:r>
+        <w:t>has</w:t>
+      </w:r>
+      <w:proofErr w:type="gramEnd"/>
+      <w:r>
+        <w:t xml:space="preserve"> 3 annotations</w:t>
       </w:r>
       <w:r>
         <w:t xml:space="preserve"> for methods</w:t>
@@ -1219,8 +1269,13 @@
         </w:numPr>
       </w:pPr>
       <w:r>
-        <w:t>@RunBeforeEachInit</w:t>
-      </w:r>
+        <w:t>@</w:t>
+      </w:r>
+      <w:proofErr w:type="spellStart"/>
+      <w:r>
+        <w:t>RunBeforeEachInit</w:t>
+      </w:r>
+      <w:proofErr w:type="spellEnd"/>
       <w:r>
         <w:t xml:space="preserve"> selects static methods to run </w:t>
       </w:r>
@@ -1237,19 +1292,15 @@
         </w:numPr>
       </w:pPr>
       <w:r>
-        <w:t>@RunBeforeFirstInit</w:t>
-      </w:r>
-      <w:r>
-        <w:t xml:space="preserve"> </w:t>
-      </w:r>
-      <w:r>
-        <w:t xml:space="preserve">selects static methods to run before </w:t>
-      </w:r>
-      <w:r>
-        <w:t>the first</w:t>
-      </w:r>
-      <w:r>
-        <w:t xml:space="preserve"> constructor call</w:t>
+        <w:t>@</w:t>
+      </w:r>
+      <w:proofErr w:type="spellStart"/>
+      <w:r>
+        <w:t>RunBeforeFirstInit</w:t>
+      </w:r>
+      <w:proofErr w:type="spellEnd"/>
+      <w:r>
+        <w:t xml:space="preserve"> selects static methods to run before the first constructor call</w:t>
       </w:r>
     </w:p>
     <w:p>
@@ -1261,7 +1312,11 @@
         </w:numPr>
       </w:pPr>
       <w:r>
-        <w:t>@Run</w:t>
+        <w:t>@</w:t>
+      </w:r>
+      <w:proofErr w:type="spellStart"/>
+      <w:r>
+        <w:t>Run</w:t>
       </w:r>
       <w:r>
         <w:t>After</w:t>
@@ -1272,23 +1327,9 @@
       <w:r>
         <w:t>Init</w:t>
       </w:r>
-      <w:r>
-        <w:t xml:space="preserve"> </w:t>
-      </w:r>
-      <w:r>
-        <w:t xml:space="preserve">selects </w:t>
-      </w:r>
-      <w:r>
-        <w:t>instance</w:t>
-      </w:r>
-      <w:r>
-        <w:t xml:space="preserve"> methods to run </w:t>
-      </w:r>
-      <w:r>
-        <w:t>after</w:t>
-      </w:r>
-      <w:r>
-        <w:t xml:space="preserve"> every constructor call</w:t>
+      <w:proofErr w:type="spellEnd"/>
+      <w:r>
+        <w:t xml:space="preserve"> selects instance methods to run after every constructor call</w:t>
       </w:r>
     </w:p>
     <w:p>
@@ -1330,7 +1371,15 @@
         <w:t>Define a new in</w:t>
       </w:r>
       <w:r>
-        <w:t xml:space="preserve">stance method in your class and annotate it with @RunAfterEachInit and print out </w:t>
+        <w:t>stance method in your class and annotate it with @</w:t>
+      </w:r>
+      <w:proofErr w:type="spellStart"/>
+      <w:r>
+        <w:t>RunAfterEachInit</w:t>
+      </w:r>
+      <w:proofErr w:type="spellEnd"/>
+      <w:r>
+        <w:t xml:space="preserve"> and print out </w:t>
       </w:r>
       <w:r>
         <w:t>“</w:t>
@@ -1354,6 +1403,9 @@
         </w:numPr>
       </w:pPr>
       <w:r>
+        <w:rPr>
+          <w:noProof/>
+        </w:rPr>
         <w:drawing>
           <wp:anchor distT="0" distB="0" distL="114300" distR="114300" simplePos="0" relativeHeight="251661312" behindDoc="0" locked="0" layoutInCell="1" allowOverlap="1" wp14:anchorId="19A8552B" wp14:editId="2567447A">
             <wp:simplePos x="0" y="0"/>
@@ -1561,13 +1613,7 @@
         <w:t xml:space="preserve"> </w:t>
       </w:r>
       <w:r>
-        <w:t xml:space="preserve">unless you put in an unknown or unexpected token resulting in a </w:t>
-      </w:r>
-      <w:r>
-        <w:t>successful</w:t>
-      </w:r>
-      <w:r>
-        <w:t xml:space="preserve"> parse</w:t>
+        <w:t>unless you put in an unknown or unexpected token resulting in a successful parse</w:t>
       </w:r>
       <w:r>
         <w:t xml:space="preserve">. What? Why? </w:t>
@@ -1681,10 +1727,18 @@
         </w:numPr>
       </w:pPr>
       <w:r>
-        <w:t xml:space="preserve">If the parsing fails on a particular </w:t>
-      </w:r>
-      <w:r>
-        <w:t>constructor, it goes to the next constructor</w:t>
+        <w:t xml:space="preserve">If the parsing fails on a </w:t>
+      </w:r>
+      <w:proofErr w:type="gramStart"/>
+      <w:r>
+        <w:t xml:space="preserve">particular </w:t>
+      </w:r>
+      <w:r>
+        <w:t>constructor</w:t>
+      </w:r>
+      <w:proofErr w:type="gramEnd"/>
+      <w:r>
+        <w:t>, it goes to the next constructor</w:t>
       </w:r>
     </w:p>
     <w:p>
@@ -1735,7 +1789,15 @@
         </w:numPr>
       </w:pPr>
       <w:r>
-        <w:t>LAPS accepts “hello world” an indefinit</w:t>
+        <w:t xml:space="preserve">LAPS </w:t>
+      </w:r>
+      <w:proofErr w:type="gramStart"/>
+      <w:r>
+        <w:t>accepts</w:t>
+      </w:r>
+      <w:proofErr w:type="gramEnd"/>
+      <w:r>
+        <w:t xml:space="preserve"> “hello world” an indefinit</w:t>
       </w:r>
       <w:r>
         <w:t>e number of times</w:t>
@@ -1801,7 +1863,15 @@
         </w:numPr>
       </w:pPr>
       <w:r>
-        <w:t>And Instead of having a parameterless con</w:t>
+        <w:t xml:space="preserve">And Instead of having a </w:t>
+      </w:r>
+      <w:proofErr w:type="spellStart"/>
+      <w:r>
+        <w:t>parameterless</w:t>
+      </w:r>
+      <w:proofErr w:type="spellEnd"/>
+      <w:r>
+        <w:t xml:space="preserve"> con</w:t>
       </w:r>
       <w:r>
         <w:t xml:space="preserve">structor have </w:t>
@@ -1822,6 +1892,9 @@
         </w:numPr>
       </w:pPr>
       <w:r>
+        <w:rPr>
+          <w:noProof/>
+        </w:rPr>
         <w:drawing>
           <wp:anchor distT="0" distB="0" distL="114300" distR="114300" simplePos="0" relativeHeight="251667456" behindDoc="0" locked="0" layoutInCell="1" allowOverlap="1" wp14:anchorId="2280F4B4" wp14:editId="0D7CBC36">
             <wp:simplePos x="0" y="0"/>
@@ -2742,7 +2815,7 @@
       </w:pPr>
     </w:pPrDefault>
   </w:docDefaults>
-  <w:latentStyles w:defLockedState="0" w:defUIPriority="99" w:defSemiHidden="0" w:defUnhideWhenUsed="0" w:defQFormat="0" w:count="377">
+  <w:latentStyles w:defLockedState="0" w:defUIPriority="99" w:defSemiHidden="0" w:defUnhideWhenUsed="0" w:defQFormat="0" w:count="376">
     <w:lsdException w:name="Normal" w:uiPriority="0" w:qFormat="1"/>
     <w:lsdException w:name="heading 1" w:uiPriority="9" w:qFormat="1"/>
     <w:lsdException w:name="heading 2" w:semiHidden="1" w:uiPriority="9" w:unhideWhenUsed="1" w:qFormat="1"/>
@@ -2848,6 +2921,7 @@
     <w:lsdException w:name="HTML Sample" w:semiHidden="1" w:unhideWhenUsed="1"/>
     <w:lsdException w:name="HTML Typewriter" w:semiHidden="1" w:unhideWhenUsed="1"/>
     <w:lsdException w:name="HTML Variable" w:semiHidden="1" w:unhideWhenUsed="1"/>
+    <w:lsdException w:name="Normal Table" w:semiHidden="1" w:unhideWhenUsed="1"/>
     <w:lsdException w:name="annotation subject" w:semiHidden="1" w:unhideWhenUsed="1"/>
     <w:lsdException w:name="No List" w:semiHidden="1" w:unhideWhenUsed="1"/>
     <w:lsdException w:name="Outline List 1" w:semiHidden="1" w:unhideWhenUsed="1"/>
@@ -2893,9 +2967,11 @@
     <w:lsdException w:name="Table Subtle 1" w:semiHidden="1" w:unhideWhenUsed="1"/>
     <w:lsdException w:name="Table Subtle 2" w:semiHidden="1" w:unhideWhenUsed="1"/>
     <w:lsdException w:name="Table Web 1" w:semiHidden="1" w:unhideWhenUsed="1"/>
+    <w:lsdException w:name="Table Web 2" w:semiHidden="1" w:unhideWhenUsed="1"/>
     <w:lsdException w:name="Table Web 3" w:semiHidden="1" w:unhideWhenUsed="1"/>
     <w:lsdException w:name="Balloon Text" w:semiHidden="1" w:unhideWhenUsed="1"/>
     <w:lsdException w:name="Table Grid" w:uiPriority="39"/>
+    <w:lsdException w:name="Table Theme" w:semiHidden="1" w:unhideWhenUsed="1"/>
     <w:lsdException w:name="Placeholder Text" w:semiHidden="1"/>
     <w:lsdException w:name="No Spacing" w:uiPriority="1" w:qFormat="1"/>
     <w:lsdException w:name="Light Shading" w:uiPriority="60"/>
@@ -3116,7 +3192,6 @@
     <w:lsdException w:name="Hashtag" w:semiHidden="1" w:unhideWhenUsed="1"/>
     <w:lsdException w:name="Unresolved Mention" w:semiHidden="1" w:unhideWhenUsed="1"/>
     <w:lsdException w:name="Smart Link" w:semiHidden="1" w:unhideWhenUsed="1"/>
-    <w:lsdException w:name="Smart Link Error" w:semiHidden="1" w:unhideWhenUsed="1"/>
   </w:latentStyles>
   <w:style w:type="paragraph" w:default="1" w:styleId="Normal">
     <w:name w:val="Normal"/>
@@ -3621,21 +3696,6 @@
 </file>
 
 <file path=customXml/item1.xml><?xml version="1.0" encoding="utf-8"?>
-<?mso-contentType ?>
-<FormTemplates xmlns="http://schemas.microsoft.com/sharepoint/v3/contenttype/forms">
-  <Display>DocumentLibraryForm</Display>
-  <Edit>DocumentLibraryForm</Edit>
-  <New>DocumentLibraryForm</New>
-</FormTemplates>
-</file>
-
-<file path=customXml/item2.xml><?xml version="1.0" encoding="utf-8"?>
-<p:properties xmlns:p="http://schemas.microsoft.com/office/2006/metadata/properties" xmlns:xsi="http://www.w3.org/2001/XMLSchema-instance" xmlns:pc="http://schemas.microsoft.com/office/infopath/2007/PartnerControls">
-  <documentManagement/>
-</p:properties>
-</file>
-
-<file path=customXml/item3.xml><?xml version="1.0" encoding="utf-8"?>
 <ct:contentTypeSchema xmlns:ct="http://schemas.microsoft.com/office/2006/metadata/contentType" xmlns:ma="http://schemas.microsoft.com/office/2006/metadata/properties/metaAttributes" ct:_="" ma:_="" ma:contentTypeName="Document" ma:contentTypeID="0x0101005ECE40CD100E564BA8BADE228F463BB3" ma:contentTypeVersion="7" ma:contentTypeDescription="Create a new document." ma:contentTypeScope="" ma:versionID="fe0ac1990d4159e0e5767149810eab9e">
   <xsd:schema xmlns:xsd="http://www.w3.org/2001/XMLSchema" xmlns:xs="http://www.w3.org/2001/XMLSchema" xmlns:p="http://schemas.microsoft.com/office/2006/metadata/properties" xmlns:ns3="0b8a34f9-0de7-4476-8073-c199c089a2db" xmlns:ns4="ae234e10-608d-4bfe-abf0-a498e1f7baa1" targetNamespace="http://schemas.microsoft.com/office/2006/metadata/properties" ma:root="true" ma:fieldsID="10898bacf8203b0708f2d1cb01ddacc9" ns3:_="" ns4:_="">
     <xsd:import namespace="0b8a34f9-0de7-4476-8073-c199c089a2db"/>
@@ -3820,24 +3880,22 @@
 </ct:contentTypeSchema>
 </file>
 
-<file path=customXml/itemProps1.xml><?xml version="1.0" encoding="utf-8"?>
-<ds:datastoreItem xmlns:ds="http://schemas.openxmlformats.org/officeDocument/2006/customXml" ds:itemID="{950510CD-20C2-44AD-B60F-49F1DC9405D3}">
-  <ds:schemaRefs>
-    <ds:schemaRef ds:uri="http://schemas.microsoft.com/sharepoint/v3/contenttype/forms"/>
-  </ds:schemaRefs>
-</ds:datastoreItem>
+<file path=customXml/item2.xml><?xml version="1.0" encoding="utf-8"?>
+<p:properties xmlns:p="http://schemas.microsoft.com/office/2006/metadata/properties" xmlns:xsi="http://www.w3.org/2001/XMLSchema-instance" xmlns:pc="http://schemas.microsoft.com/office/infopath/2007/PartnerControls">
+  <documentManagement/>
+</p:properties>
 </file>
 
-<file path=customXml/itemProps2.xml><?xml version="1.0" encoding="utf-8"?>
-<ds:datastoreItem xmlns:ds="http://schemas.openxmlformats.org/officeDocument/2006/customXml" ds:itemID="{B33A9967-2166-426F-89AD-7A7E31CBEBAC}">
-  <ds:schemaRefs>
-    <ds:schemaRef ds:uri="http://schemas.microsoft.com/office/2006/metadata/properties"/>
-    <ds:schemaRef ds:uri="http://schemas.microsoft.com/office/infopath/2007/PartnerControls"/>
-  </ds:schemaRefs>
-</ds:datastoreItem>
+<file path=customXml/item3.xml><?xml version="1.0" encoding="utf-8"?>
+<?mso-contentType ?>
+<FormTemplates xmlns="http://schemas.microsoft.com/sharepoint/v3/contenttype/forms">
+  <Display>DocumentLibraryForm</Display>
+  <Edit>DocumentLibraryForm</Edit>
+  <New>DocumentLibraryForm</New>
+</FormTemplates>
 </file>
 
-<file path=customXml/itemProps3.xml><?xml version="1.0" encoding="utf-8"?>
+<file path=customXml/itemProps1.xml><?xml version="1.0" encoding="utf-8"?>
 <ds:datastoreItem xmlns:ds="http://schemas.openxmlformats.org/officeDocument/2006/customXml" ds:itemID="{20BB1877-B07F-45E5-990C-A1D28BAE81D8}">
   <ds:schemaRefs>
     <ds:schemaRef ds:uri="http://schemas.microsoft.com/office/2006/metadata/contentType"/>
@@ -3854,4 +3912,21 @@
     <ds:schemaRef ds:uri="http://schemas.microsoft.com/internal/obd"/>
   </ds:schemaRefs>
 </ds:datastoreItem>
+</file>
+
+<file path=customXml/itemProps2.xml><?xml version="1.0" encoding="utf-8"?>
+<ds:datastoreItem xmlns:ds="http://schemas.openxmlformats.org/officeDocument/2006/customXml" ds:itemID="{B33A9967-2166-426F-89AD-7A7E31CBEBAC}">
+  <ds:schemaRefs>
+    <ds:schemaRef ds:uri="http://schemas.microsoft.com/office/2006/metadata/properties"/>
+    <ds:schemaRef ds:uri="http://schemas.microsoft.com/office/infopath/2007/PartnerControls"/>
+  </ds:schemaRefs>
+</ds:datastoreItem>
+</file>
+
+<file path=customXml/itemProps3.xml><?xml version="1.0" encoding="utf-8"?>
+<ds:datastoreItem xmlns:ds="http://schemas.openxmlformats.org/officeDocument/2006/customXml" ds:itemID="{950510CD-20C2-44AD-B60F-49F1DC9405D3}">
+  <ds:schemaRefs>
+    <ds:schemaRef ds:uri="http://schemas.microsoft.com/sharepoint/v3/contenttype/forms"/>
+  </ds:schemaRefs>
+</ds:datastoreItem>
 </file>
</xml_diff>

<commit_message>
Made some edits to HelloWorldExampleGuide.docx and Manual.docx
</commit_message>
<xml_diff>
--- a/documentation/HelloWorldExampleGuide.docx
+++ b/documentation/HelloWorldExampleGuide.docx
@@ -6,8 +6,6 @@
       <w:pPr>
         <w:pStyle w:val="Heading1"/>
       </w:pPr>
-      <w:bookmarkStart w:id="0" w:name="_GoBack"/>
-      <w:bookmarkEnd w:id="0"/>
       <w:r>
         <w:t>Getting Started</w:t>
       </w:r>
@@ -293,15 +291,7 @@
         </w:numPr>
       </w:pPr>
       <w:r>
-        <w:t xml:space="preserve">LAPS </w:t>
-      </w:r>
-      <w:proofErr w:type="gramStart"/>
-      <w:r>
-        <w:t>uses</w:t>
-      </w:r>
-      <w:proofErr w:type="gramEnd"/>
-      <w:r>
-        <w:t xml:space="preserve"> Java Annotations to </w:t>
+        <w:t xml:space="preserve">LAPS uses Java Annotations to </w:t>
       </w:r>
       <w:r>
         <w:t xml:space="preserve">under what your code means, but if LAPS can’t see your </w:t>
@@ -328,15 +318,7 @@
         </w:numPr>
       </w:pPr>
       <w:r>
-        <w:t xml:space="preserve">LAPS </w:t>
-      </w:r>
-      <w:proofErr w:type="gramStart"/>
-      <w:r>
-        <w:t>does</w:t>
-      </w:r>
-      <w:proofErr w:type="gramEnd"/>
-      <w:r>
-        <w:t xml:space="preserve"> </w:t>
+        <w:t xml:space="preserve">LAPS does </w:t>
       </w:r>
       <w:r>
         <w:t>NOT</w:t>
@@ -1164,12 +1146,6 @@
       <w:r>
         <w:t>fields with @Token(skip=true)</w:t>
       </w:r>
-      <w:r>
-        <w:t xml:space="preserve"> (TOD</w:t>
-      </w:r>
-      <w:r>
-        <w:t>O ask for feedback on this)</w:t>
-      </w:r>
     </w:p>
     <w:p>
       <w:pPr>
@@ -1243,15 +1219,7 @@
         </w:numPr>
       </w:pPr>
       <w:r>
-        <w:t xml:space="preserve">LAPS </w:t>
-      </w:r>
-      <w:proofErr w:type="gramStart"/>
-      <w:r>
-        <w:t>has</w:t>
-      </w:r>
-      <w:proofErr w:type="gramEnd"/>
-      <w:r>
-        <w:t xml:space="preserve"> 3 annotations</w:t>
+        <w:t>LAPS has 3 annotations</w:t>
       </w:r>
       <w:r>
         <w:t xml:space="preserve"> for methods</w:t>
@@ -1538,6 +1506,32 @@
         <w:t xml:space="preserve">“hello world” however many times you add it </w:t>
       </w:r>
       <w:r>
+        <w:t xml:space="preserve">with however many </w:t>
+      </w:r>
+      <w:r>
+        <w:t>white-</w:t>
+      </w:r>
+      <w:r>
+        <w:t>space</w:t>
+      </w:r>
+      <w:r>
+        <w:t xml:space="preserve"> charac</w:t>
+      </w:r>
+      <w:bookmarkStart w:id="0" w:name="_GoBack"/>
+      <w:bookmarkEnd w:id="0"/>
+      <w:r>
+        <w:t>ters</w:t>
+      </w:r>
+      <w:r>
+        <w:t xml:space="preserve"> in between (including </w:t>
+      </w:r>
+      <w:r>
+        <w:t>none</w:t>
+      </w:r>
+      <w:r>
+        <w:t xml:space="preserve">) </w:t>
+      </w:r>
+      <w:r>
         <w:t>as input to your language, but it never terminates</w:t>
       </w:r>
       <w:r>
@@ -1727,18 +1721,10 @@
         </w:numPr>
       </w:pPr>
       <w:r>
-        <w:t xml:space="preserve">If the parsing fails on a </w:t>
-      </w:r>
-      <w:proofErr w:type="gramStart"/>
-      <w:r>
-        <w:t xml:space="preserve">particular </w:t>
-      </w:r>
-      <w:r>
-        <w:t>constructor</w:t>
-      </w:r>
-      <w:proofErr w:type="gramEnd"/>
-      <w:r>
-        <w:t>, it goes to the next constructor</w:t>
+        <w:t xml:space="preserve">If the parsing fails on a particular </w:t>
+      </w:r>
+      <w:r>
+        <w:t>constructor, it goes to the next constructor</w:t>
       </w:r>
     </w:p>
     <w:p>
@@ -1789,15 +1775,7 @@
         </w:numPr>
       </w:pPr>
       <w:r>
-        <w:t xml:space="preserve">LAPS </w:t>
-      </w:r>
-      <w:proofErr w:type="gramStart"/>
-      <w:r>
-        <w:t>accepts</w:t>
-      </w:r>
-      <w:proofErr w:type="gramEnd"/>
-      <w:r>
-        <w:t xml:space="preserve"> “hello world” an indefinit</w:t>
+        <w:t>LAPS accepts “hello world” an indefinit</w:t>
       </w:r>
       <w:r>
         <w:t>e number of times</w:t>
@@ -1895,6 +1873,7 @@
         <w:rPr>
           <w:noProof/>
         </w:rPr>
+        <w:lastRenderedPageBreak/>
         <w:drawing>
           <wp:anchor distT="0" distB="0" distL="114300" distR="114300" simplePos="0" relativeHeight="251667456" behindDoc="0" locked="0" layoutInCell="1" allowOverlap="1" wp14:anchorId="2280F4B4" wp14:editId="0D7CBC36">
             <wp:simplePos x="0" y="0"/>
@@ -3881,18 +3860,18 @@
 </file>
 
 <file path=customXml/item2.xml><?xml version="1.0" encoding="utf-8"?>
-<p:properties xmlns:p="http://schemas.microsoft.com/office/2006/metadata/properties" xmlns:xsi="http://www.w3.org/2001/XMLSchema-instance" xmlns:pc="http://schemas.microsoft.com/office/infopath/2007/PartnerControls">
-  <documentManagement/>
-</p:properties>
-</file>
-
-<file path=customXml/item3.xml><?xml version="1.0" encoding="utf-8"?>
 <?mso-contentType ?>
 <FormTemplates xmlns="http://schemas.microsoft.com/sharepoint/v3/contenttype/forms">
   <Display>DocumentLibraryForm</Display>
   <Edit>DocumentLibraryForm</Edit>
   <New>DocumentLibraryForm</New>
 </FormTemplates>
+</file>
+
+<file path=customXml/item3.xml><?xml version="1.0" encoding="utf-8"?>
+<p:properties xmlns:p="http://schemas.microsoft.com/office/2006/metadata/properties" xmlns:xsi="http://www.w3.org/2001/XMLSchema-instance" xmlns:pc="http://schemas.microsoft.com/office/infopath/2007/PartnerControls">
+  <documentManagement/>
+</p:properties>
 </file>
 
 <file path=customXml/itemProps1.xml><?xml version="1.0" encoding="utf-8"?>
@@ -3915,18 +3894,18 @@
 </file>
 
 <file path=customXml/itemProps2.xml><?xml version="1.0" encoding="utf-8"?>
+<ds:datastoreItem xmlns:ds="http://schemas.openxmlformats.org/officeDocument/2006/customXml" ds:itemID="{950510CD-20C2-44AD-B60F-49F1DC9405D3}">
+  <ds:schemaRefs>
+    <ds:schemaRef ds:uri="http://schemas.microsoft.com/sharepoint/v3/contenttype/forms"/>
+  </ds:schemaRefs>
+</ds:datastoreItem>
+</file>
+
+<file path=customXml/itemProps3.xml><?xml version="1.0" encoding="utf-8"?>
 <ds:datastoreItem xmlns:ds="http://schemas.openxmlformats.org/officeDocument/2006/customXml" ds:itemID="{B33A9967-2166-426F-89AD-7A7E31CBEBAC}">
   <ds:schemaRefs>
     <ds:schemaRef ds:uri="http://schemas.microsoft.com/office/2006/metadata/properties"/>
     <ds:schemaRef ds:uri="http://schemas.microsoft.com/office/infopath/2007/PartnerControls"/>
   </ds:schemaRefs>
 </ds:datastoreItem>
-</file>
-
-<file path=customXml/itemProps3.xml><?xml version="1.0" encoding="utf-8"?>
-<ds:datastoreItem xmlns:ds="http://schemas.openxmlformats.org/officeDocument/2006/customXml" ds:itemID="{950510CD-20C2-44AD-B60F-49F1DC9405D3}">
-  <ds:schemaRefs>
-    <ds:schemaRef ds:uri="http://schemas.microsoft.com/sharepoint/v3/contenttype/forms"/>
-  </ds:schemaRefs>
-</ds:datastoreItem>
 </file>
</xml_diff>